<commit_message>
formato css word descargado
</commit_message>
<xml_diff>
--- a/helloWorld.docx
+++ b/helloWorld.docx
@@ -2,123 +2,19 @@
 <file path=word/document.xml><?xml version="1.0" encoding="utf-8"?>
 <w:document xmlns:ve="http://schemas.openxmlformats.org/markup-compatibility/2006" xmlns:o="urn:schemas-microsoft-com:office:office" xmlns:r="http://schemas.openxmlformats.org/officeDocument/2006/relationships" xmlns:m="http://schemas.openxmlformats.org/officeDocument/2006/math" xmlns:v="urn:schemas-microsoft-com:vml" xmlns:wp="http://schemas.openxmlformats.org/drawingml/2006/wordprocessingDrawing" xmlns:w10="urn:schemas-microsoft-com:office:word" xmlns:w="http://schemas.openxmlformats.org/wordprocessingml/2006/main" xmlns:wne="http://schemas.microsoft.com/office/word/2006/wordml">
   <w:body>
-    <w:p>
-      <w:pPr/>
-      <w:r>
-        <w:rPr>
-          <w:rFonts w:ascii="Arial Black" w:hAnsi="Arial Black" w:eastAsia="Arial Black" w:cs="Arial Black"/>
-          <w:color w:val="#002060"/>
-          <w:sz w:val="44"/>
-          <w:szCs w:val="44"/>
-        </w:rPr>
-        <w:t xml:space="preserve">Informe operación call center Hospital Clínico Metropolitano La Florida Diciembre 2107</w:t>
-      </w:r>
-    </w:p>
-    <w:p>
-      <w:pPr/>
-      <w:r>
-        <w:pict>
-          <v:shape type="#_x0000_t75" style="width:500pt; height:400pt; margin-left:-1pt; margin-top:-1pt; mso-position-horizontal:left; mso-position-vertical:top; mso-position-horizontal-relative:char; mso-position-vertical-relative:line; z-index:-2147483647;">
-            <v:imagedata r:id="rId7" o:title=""/>
-          </v:shape>
-        </w:pict>
-      </w:r>
-    </w:p>
-    <w:p/>
-    <w:p/>
-    <w:p/>
-    <w:p/>
-    <w:p/>
-    <w:tbl>
-      <w:tblGrid>
-        <w:gridCol/>
-      </w:tblGrid>
-      <w:tblPr>
-        <w:jc w:val="right"/>
-        <w:tblW w:w="0" w:type="auto"/>
-      </w:tblPr>
-      <w:tr>
-        <w:trPr/>
-        <w:tc>
-          <w:tcPr/>
-          <w:p>
-            <w:pPr/>
-            <w:r>
-              <w:rPr>
-                <w:rFonts w:ascii="Arial" w:hAnsi="Arial" w:eastAsia="Arial" w:cs="Arial"/>
-                <w:sz w:val="24"/>
-                <w:szCs w:val="24"/>
-              </w:rPr>
-              <w:t xml:space="preserve">Sergio Ulloa Valdevenito</w:t>
-            </w:r>
-          </w:p>
-        </w:tc>
-      </w:tr>
-      <w:tr>
-        <w:trPr/>
-        <w:tc>
-          <w:tcPr/>
-          <w:p>
-            <w:pPr/>
-            <w:r>
-              <w:rPr>
-                <w:rFonts w:ascii="Arial" w:hAnsi="Arial" w:eastAsia="Arial" w:cs="Arial"/>
-                <w:sz w:val="24"/>
-                <w:szCs w:val="24"/>
-              </w:rPr>
-              <w:t xml:space="preserve">Gerente General</w:t>
-            </w:r>
-          </w:p>
-        </w:tc>
-      </w:tr>
-    </w:tbl>
     <w:p>
       <w:r>
         <w:drawing>
           <wp:inline>
             <wp:extent cx="1000000" cy="1000000"/>
-            <wp:docPr id="10" name="Chart10"/>
+            <wp:docPr id="7" name="Chart7"/>
             <a:graphic xmlns:a="http://schemas.openxmlformats.org/drawingml/2006/main">
               <a:graphicData uri="http://schemas.openxmlformats.org/drawingml/2006/chart">
-                <c:chart xmlns:c="http://schemas.openxmlformats.org/drawingml/2006/chart" xmlns:r="http://schemas.openxmlformats.org/officeDocument/2006/relationships" r:id="rId10"/>
+                <c:chart xmlns:c="http://schemas.openxmlformats.org/drawingml/2006/chart" xmlns:r="http://schemas.openxmlformats.org/officeDocument/2006/relationships" r:id="rId7"/>
               </a:graphicData>
             </a:graphic>
           </wp:inline>
         </w:drawing>
-      </w:r>
-    </w:p>
-    <w:p>
-      <w:bookmarkStart w:id="1" w:name="_Toc1"/>
-      <w:r>
-        <w:t>Pacientes agendados</w:t>
-      </w:r>
-      <w:bookmarkEnd w:id="1"/>
-    </w:p>
-    <w:p>
-      <w:pPr>
-        <w:sectPr>
-          <w:headerReference w:type="default" r:id="rId9"/>
-          <w:pgSz w:orient="portrait" w:w="11905.511811024" w:h="16837.795275591"/>
-          <w:pgMar w:top="100" w:right="1440" w:bottom="1440" w:left="1440" w:header="720" w:footer="720" w:gutter="0"/>
-          <w:cols w:num="1" w:space="720"/>
-        </w:sectPr>
-      </w:pPr>
-    </w:p>
-    <w:p>
-      <w:pPr/>
-      <w:r>
-        <w:pict>
-          <v:shape type="#_x0000_t75" style="width:100pt; height:100pt; margin-left:-1pt; margin-top:-1pt; mso-position-horizontal:left; mso-position-vertical:top; mso-position-horizontal-relative:char; mso-position-vertical-relative:line; z-index:-2147483647;">
-            <v:imagedata r:id="rId8" o:title=""/>
-          </v:shape>
-        </w:pict>
-      </w:r>
-    </w:p>
-    <w:p>
-      <w:pPr/>
-      <w:r>
-        <w:rPr/>
-        <w:t xml:space="preserve">Durante el periodo comprendido entre 01-12-2017 y 31-12-2017, se agendaron un total de 12 pacientes, mientras que 3 pacientes no contestaron el llamado telefónico, pese a que a lo menos se realizaron 3 llamados a cada número disponible, 1 personas rechazaron o anularon su hora y 3 personas señalaron que ya tenían  hora asignada. En el período hubo 4 números erróneos.</w:t>
       </w:r>
     </w:p>
     <w:sectPr>
@@ -132,24 +28,6 @@
 
 <file path=word/comments.xml><?xml version="1.0" encoding="utf-8"?>
 <w:comments xmlns:ve="http://schemas.openxmlformats.org/markup-compatibility/2006" xmlns:o="urn:schemas-microsoft-com:office:office" xmlns:r="http://schemas.openxmlformats.org/officeDocument/2006/relationships" xmlns:m="http://schemas.openxmlformats.org/officeDocument/2006/math" xmlns:v="urn:schemas-microsoft-com:vml" xmlns:wp="http://schemas.openxmlformats.org/drawingml/2006/wordprocessingDrawing" xmlns:w10="urn:schemas-microsoft-com:office:word" xmlns:w="http://schemas.openxmlformats.org/wordprocessingml/2006/main" xmlns:wne="http://schemas.microsoft.com/office/word/2006/wordml"/>
-</file>
-
-<file path=word/header1.xml><?xml version="1.0" encoding="utf-8"?>
-<w:hdr xmlns:ve="http://schemas.openxmlformats.org/markup-compatibility/2006" xmlns:o="urn:schemas-microsoft-com:office:office" xmlns:r="http://schemas.openxmlformats.org/officeDocument/2006/relationships" xmlns:m="http://schemas.openxmlformats.org/officeDocument/2006/math" xmlns:v="urn:schemas-microsoft-com:vml" xmlns:wp="http://schemas.openxmlformats.org/drawingml/2006/wordprocessingDrawing" xmlns:w10="urn:schemas-microsoft-com:office:word" xmlns:w="http://schemas.openxmlformats.org/wordprocessingml/2006/main" xmlns:wne="http://schemas.microsoft.com/office/word/2006/wordml">
-  <w:p>
-    <w:pPr>
-      <w:jc w:val="right"/>
-    </w:pPr>
-    <w:r>
-      <w:pict>
-        <v:shape type="#_x0000_t75" style="width:252pt; height:54pt; margin-left:0pt; margin-top:0pt; mso-position-horizontal:left; mso-position-vertical:top; mso-position-horizontal-relative:char; mso-position-vertical-relative:line;">
-          <w10:wrap type="inline"/>
-          <v:imagedata r:id="rId1" o:title=""/>
-        </v:shape>
-      </w:pict>
-    </w:r>
-  </w:p>
-</w:hdr>
 </file>
 
 <file path=word/numbering.xml><?xml version="1.0" encoding="utf-8"?>

</xml_diff>